<commit_message>
Added another form element to contact form
</commit_message>
<xml_diff>
--- a/docs/Functional Specifications.docx
+++ b/docs/Functional Specifications.docx
@@ -2044,9 +2044,83 @@
       <w:r>
         <w:t xml:space="preserve"> </w:t>
       </w:r>
+    </w:p>
+    <w:p/>
+    <w:p>
+      <w:r>
+        <w:t>2.3 Site Locations</w:t>
+      </w:r>
+      <w:r>
+        <w:t xml:space="preserve"> (Domain)</w:t>
+      </w:r>
+      <w:r>
+        <w:t>:</w:t>
+      </w:r>
+    </w:p>
+    <w:p>
+      <w:pPr>
+        <w:ind w:left="720"/>
+      </w:pPr>
+      <w:r>
+        <w:t xml:space="preserve">Hosted on </w:t>
+      </w:r>
+      <w:proofErr w:type="spellStart"/>
+      <w:r>
+        <w:t>DigitalOcean</w:t>
+      </w:r>
+      <w:proofErr w:type="spellEnd"/>
+      <w:r>
+        <w:t xml:space="preserve"> LAMP droplet</w:t>
+      </w:r>
+      <w:r>
+        <w:t xml:space="preserve"> (Bare IP: </w:t>
+      </w:r>
+      <w:r>
+        <w:t>142.93.73.60</w:t>
+      </w:r>
       <w:bookmarkStart w:id="3" w:name="_GoBack"/>
       <w:bookmarkEnd w:id="3"/>
-    </w:p>
+      <w:r>
+        <w:t>)</w:t>
+      </w:r>
+    </w:p>
+    <w:p>
+      <w:pPr>
+        <w:ind w:firstLine="720"/>
+      </w:pPr>
+      <w:r>
+        <w:t>Domain name obtained from name.com</w:t>
+      </w:r>
+    </w:p>
+    <w:p>
+      <w:pPr>
+        <w:ind w:firstLine="720"/>
+      </w:pPr>
+    </w:p>
+    <w:p>
+      <w:hyperlink r:id="rId10" w:history="1">
+        <w:r>
+          <w:rPr>
+            <w:rStyle w:val="Hyperlink"/>
+          </w:rPr>
+          <w:t>www.brandonnguyen.live</w:t>
+        </w:r>
+      </w:hyperlink>
+    </w:p>
+    <w:p>
+      <w:proofErr w:type="spellStart"/>
+      <w:proofErr w:type="gramStart"/>
+      <w:r>
+        <w:t>brandonnguyen.live</w:t>
+      </w:r>
+      <w:proofErr w:type="spellEnd"/>
+      <w:proofErr w:type="gramEnd"/>
+      <w:r>
+        <w:t xml:space="preserve"> </w:t>
+      </w:r>
+    </w:p>
+    <w:p/>
+    <w:p/>
     <w:p>
       <w:pPr>
         <w:pStyle w:val="Heading2"/>
@@ -3175,8 +3249,8 @@
     </w:p>
     <w:p/>
     <w:sectPr>
-      <w:footerReference w:type="even" r:id="rId10"/>
-      <w:footerReference w:type="default" r:id="rId11"/>
+      <w:footerReference w:type="even" r:id="rId11"/>
+      <w:footerReference w:type="default" r:id="rId12"/>
       <w:pgSz w:w="12240" w:h="15840"/>
       <w:pgMar w:top="1440" w:right="1440" w:bottom="1440" w:left="1440" w:header="720" w:footer="720" w:gutter="0"/>
       <w:pgNumType w:start="0"/>
@@ -4418,6 +4492,18 @@
       <w:shd w:val="clear" w:color="auto" w:fill="E1DFDD"/>
     </w:rPr>
   </w:style>
+  <w:style w:type="character" w:styleId="FollowedHyperlink">
+    <w:name w:val="FollowedHyperlink"/>
+    <w:basedOn w:val="DefaultParagraphFont"/>
+    <w:uiPriority w:val="99"/>
+    <w:semiHidden/>
+    <w:unhideWhenUsed/>
+    <w:rsid w:val="00CC4A7F"/>
+    <w:rPr>
+      <w:color w:val="954F72" w:themeColor="followedHyperlink"/>
+      <w:u w:val="single"/>
+    </w:rPr>
+  </w:style>
 </w:styles>
 </file>
 
@@ -4721,7 +4807,7 @@
 </file>
 
 <file path=customXml/itemProps1.xml><?xml version="1.0" encoding="utf-8"?>
-<ds:datastoreItem xmlns:ds="http://schemas.openxmlformats.org/officeDocument/2006/customXml" ds:itemID="{C49CF2A3-E1D8-584E-813B-B1F493291C03}">
+<ds:datastoreItem xmlns:ds="http://schemas.openxmlformats.org/officeDocument/2006/customXml" ds:itemID="{80B41433-02EA-B246-8014-1873A986FDA4}">
   <ds:schemaRefs>
     <ds:schemaRef ds:uri="http://schemas.openxmlformats.org/officeDocument/2006/bibliography"/>
   </ds:schemaRefs>

</xml_diff>